<commit_message>
Explicación de Promociones en estrategia.
Faltaba aclarar que fu como solucionamos las inconsistencias en los
códigos de cupones.
</commit_message>
<xml_diff>
--- a/EstrategiaVersion2.docx
+++ b/EstrategiaVersion2.docx
@@ -1248,14 +1248,12 @@
         </w:rPr>
         <w:t xml:space="preserve"> Esta tabla guarda la información de las ventas realizadas por un proveedor desde una fecha hasta otra fecha determinada, guardando el monto total de ventas de cupones de un proveedor </w:t>
       </w:r>
-      <w:proofErr w:type="spellStart"/>
-      <w:r>
-        <w:rPr>
-          <w:rFonts w:ascii="Cambria" w:hAnsi="Cambria"/>
-        </w:rPr>
-        <w:t>especificio</w:t>
-      </w:r>
-      <w:proofErr w:type="spellEnd"/>
+      <w:r>
+        <w:rPr>
+          <w:rFonts w:ascii="Cambria" w:hAnsi="Cambria"/>
+        </w:rPr>
+        <w:t>específico</w:t>
+      </w:r>
       <w:r>
         <w:rPr>
           <w:rFonts w:ascii="Cambria" w:hAnsi="Cambria"/>
@@ -1310,13 +1308,51 @@
         <w:rPr>
           <w:rFonts w:ascii="Cambria" w:hAnsi="Cambria"/>
         </w:rPr>
-        <w:t xml:space="preserve"> Cada proveedor arma la promoción que desea ofrecer antes que sea publicada</w:t>
+        <w:t xml:space="preserve"> </w:t>
+      </w:r>
+      <w:r>
+        <w:rPr>
+          <w:rFonts w:ascii="Cambria" w:hAnsi="Cambria"/>
+        </w:rPr>
+        <w:t>Cada proveedor arma la promoción que desea ofrecer antes que sea publicada</w:t>
       </w:r>
       <w:r>
         <w:rPr>
           <w:rFonts w:ascii="Cambria" w:hAnsi="Cambria"/>
         </w:rPr>
         <w:t>, estas promociones son ofrecidas en una o varias localidades, a su vez los usuarios eligen una localidad para la cual desean obtener información de las promociones ofrecidas allí.</w:t>
+      </w:r>
+    </w:p>
+    <w:p>
+      <w:pPr>
+        <w:pStyle w:val="Default"/>
+        <w:ind w:left="708"/>
+        <w:rPr>
+          <w:rFonts w:ascii="Cambria" w:hAnsi="Cambria"/>
+        </w:rPr>
+      </w:pPr>
+      <w:r>
+        <w:rPr>
+          <w:rFonts w:ascii="Cambria" w:hAnsi="Cambria" w:cstheme="minorBidi"/>
+          <w:color w:val="auto"/>
+        </w:rPr>
+        <w:t xml:space="preserve">Además, la tabla Promociones fue utilizada como </w:t>
+      </w:r>
+      <w:r>
+        <w:rPr>
+          <w:rFonts w:ascii="Cambria" w:hAnsi="Cambria" w:cstheme="minorBidi"/>
+          <w:color w:val="auto"/>
+        </w:rPr>
+        <w:t>herramienta</w:t>
+      </w:r>
+      <w:bookmarkStart w:id="0" w:name="_GoBack"/>
+      <w:bookmarkEnd w:id="0"/>
+      <w:r>
+        <w:rPr>
+          <w:rFonts w:ascii="Cambria" w:hAnsi="Cambria" w:cstheme="minorBidi"/>
+          <w:color w:val="auto"/>
+        </w:rPr>
+        <w:t xml:space="preserve"> para poder solucionar inconsistencias en los códigos de cupones y poder cargar en el sistema todas las operaciones que se realizaron con los mismos, sin perder el dinero que dichas operaciones involucraban.</w:t>
       </w:r>
     </w:p>
     <w:p>
@@ -1380,6 +1416,7 @@
           <w:b/>
           <w:color w:val="746425" w:themeColor="accent1" w:themeShade="80"/>
         </w:rPr>
+        <w:lastRenderedPageBreak/>
         <w:t>Giftcards</w:t>
       </w:r>
       <w:proofErr w:type="spellEnd"/>
@@ -1434,7 +1471,6 @@
           <w:b/>
           <w:color w:val="746425" w:themeColor="accent1" w:themeShade="80"/>
         </w:rPr>
-        <w:lastRenderedPageBreak/>
         <w:t>Tarjetas,</w:t>
       </w:r>
       <w:r>
@@ -1863,8 +1899,6 @@
         </w:rPr>
         <w:t xml:space="preserve"> al sistema. No es que le quitamos el rol al usuario que lo posea, sino que no lo dejamos de gozar de las funcionalidades en el sistema.</w:t>
       </w:r>
-      <w:bookmarkStart w:id="0" w:name="_GoBack"/>
-      <w:bookmarkEnd w:id="0"/>
     </w:p>
     <w:p>
       <w:pPr>
@@ -2191,7 +2225,7 @@
         <v:path o:extrusionok="f" gradientshapeok="t" o:connecttype="rect"/>
         <o:lock v:ext="edit" aspectratio="t"/>
       </v:shapetype>
-      <v:shape id="_x0000_i1036" type="#_x0000_t75" style="width:11.35pt;height:11.35pt" o:bullet="t">
+      <v:shape id="_x0000_i1030" type="#_x0000_t75" style="width:11.35pt;height:11.35pt" o:bullet="t">
         <v:imagedata r:id="rId1" o:title="mso4FC9"/>
       </v:shape>
     </w:pict>
@@ -3637,6 +3671,7 @@
     <w:rsid w:val="00932F83"/>
     <w:rsid w:val="00B14CA2"/>
     <w:rsid w:val="00DB7733"/>
+    <w:rsid w:val="00F16C65"/>
   </w:rsids>
   <m:mathPr>
     <m:mathFont m:val="Cambria Math"/>
@@ -4439,7 +4474,7 @@
 </file>
 
 <file path=customXml/itemProps2.xml><?xml version="1.0" encoding="utf-8"?>
-<ds:datastoreItem xmlns:ds="http://schemas.openxmlformats.org/officeDocument/2006/customXml" ds:itemID="{40818B81-CA48-4CE3-B387-70009D88B3D9}">
+<ds:datastoreItem xmlns:ds="http://schemas.openxmlformats.org/officeDocument/2006/customXml" ds:itemID="{57E56683-07F7-48D0-9137-C0A15F34B100}">
   <ds:schemaRefs>
     <ds:schemaRef ds:uri="http://schemas.openxmlformats.org/officeDocument/2006/bibliography"/>
   </ds:schemaRefs>

</xml_diff>

<commit_message>
agrego direcciones en la estrategia
</commit_message>
<xml_diff>
--- a/EstrategiaVersion2.docx
+++ b/EstrategiaVersion2.docx
@@ -2356,6 +2356,55 @@
     <w:p>
       <w:pPr>
         <w:pStyle w:val="ListParagraph"/>
+        <w:numPr>
+          <w:ilvl w:val="0"/>
+          <w:numId w:val="4"/>
+        </w:numPr>
+        <w:rPr>
+          <w:rFonts w:ascii="Cambria" w:hAnsi="Cambria" w:cs="Arial"/>
+          <w:sz w:val="24"/>
+          <w:szCs w:val="24"/>
+          <w:shd w:val="clear" w:color="auto" w:fill="FFFFFF"/>
+        </w:rPr>
+      </w:pPr>
+      <w:r>
+        <w:rPr>
+          <w:rFonts w:ascii="Cambria" w:hAnsi="Cambria" w:cs="Arial"/>
+          <w:b/>
+          <w:color w:val="746425" w:themeColor="accent1" w:themeShade="80"/>
+          <w:sz w:val="24"/>
+          <w:szCs w:val="24"/>
+          <w:shd w:val="clear" w:color="auto" w:fill="FFFFFF"/>
+        </w:rPr>
+        <w:lastRenderedPageBreak/>
+        <w:t>Direcciones:</w:t>
+      </w:r>
+      <w:r>
+        <w:rPr>
+          <w:rFonts w:ascii="Cambria" w:hAnsi="Cambria" w:cs="Arial"/>
+          <w:sz w:val="24"/>
+          <w:szCs w:val="24"/>
+          <w:shd w:val="clear" w:color="auto" w:fill="FFFFFF"/>
+        </w:rPr>
+        <w:t xml:space="preserve"> Como el TP no requiere una discriminación de direcciones por calle, altura, piso, etc., decidimos registrarlas mediante un solo campo que la integre por completo.</w:t>
+      </w:r>
+      <w:bookmarkStart w:id="0" w:name="_GoBack"/>
+      <w:bookmarkEnd w:id="0"/>
+    </w:p>
+    <w:p>
+      <w:pPr>
+        <w:pStyle w:val="ListParagraph"/>
+        <w:rPr>
+          <w:rFonts w:ascii="Cambria" w:hAnsi="Cambria" w:cs="Arial"/>
+          <w:sz w:val="24"/>
+          <w:szCs w:val="24"/>
+          <w:shd w:val="clear" w:color="auto" w:fill="FFFFFF"/>
+        </w:rPr>
+      </w:pPr>
+    </w:p>
+    <w:p>
+      <w:pPr>
+        <w:pStyle w:val="ListParagraph"/>
         <w:rPr>
           <w:rFonts w:ascii="Cambria" w:hAnsi="Cambria" w:cs="Arial"/>
           <w:sz w:val="24"/>
@@ -2387,7 +2436,6 @@
           <w:szCs w:val="24"/>
           <w:shd w:val="clear" w:color="auto" w:fill="FFFFFF"/>
         </w:rPr>
-        <w:lastRenderedPageBreak/>
         <w:t>Administrador General:</w:t>
       </w:r>
       <w:r>
@@ -2429,8 +2477,6 @@
           <w:szCs w:val="24"/>
         </w:rPr>
       </w:pPr>
-      <w:bookmarkStart w:id="0" w:name="_GoBack"/>
-      <w:bookmarkEnd w:id="0"/>
     </w:p>
     <w:p>
       <w:pPr>
@@ -2890,7 +2936,16 @@
           <w:sz w:val="24"/>
           <w:szCs w:val="24"/>
         </w:rPr>
-        <w:t xml:space="preserve"> En cuanto al motivo de la devolución, lo resolvimos con un </w:t>
+        <w:t xml:space="preserve"> En cuanto al motivo de la devolución, lo resolvimos </w:t>
+      </w:r>
+      <w:r>
+        <w:rPr>
+          <w:rFonts w:ascii="Cambria" w:hAnsi="Cambria" w:cs="Arial"/>
+          <w:sz w:val="24"/>
+          <w:szCs w:val="24"/>
+        </w:rPr>
+        <w:lastRenderedPageBreak/>
+        <w:t xml:space="preserve">con un </w:t>
       </w:r>
       <w:proofErr w:type="spellStart"/>
       <w:r>
@@ -2986,16 +3041,7 @@
           <w:sz w:val="24"/>
           <w:szCs w:val="24"/>
         </w:rPr>
-        <w:t xml:space="preserve"> que se le informará, mediante un cuadro de diálogo, al proveedor cuando arme satisfactoriamente la promoción. Esta decisión se debe a que no </w:t>
-      </w:r>
-      <w:r>
-        <w:rPr>
-          <w:rFonts w:ascii="Cambria" w:hAnsi="Cambria" w:cs="Arial"/>
-          <w:sz w:val="24"/>
-          <w:szCs w:val="24"/>
-        </w:rPr>
-        <w:lastRenderedPageBreak/>
-        <w:t>nos resulta correcto que el proveedor ingrese el código, pues es una cuestión propia del sistema para diferenciar las promociones entre sí.</w:t>
+        <w:t xml:space="preserve"> que se le informará, mediante un cuadro de diálogo, al proveedor cuando arme satisfactoriamente la promoción. Esta decisión se debe a que no nos resulta correcto que el proveedor ingrese el código, pues es una cuestión propia del sistema para diferenciar las promociones entre sí.</w:t>
       </w:r>
     </w:p>
     <w:p>
@@ -3161,7 +3207,7 @@
           <w:rPr>
             <w:noProof/>
           </w:rPr>
-          <w:t>5</w:t>
+          <w:t>4</w:t>
         </w:r>
         <w:r>
           <w:rPr>
@@ -3268,7 +3314,7 @@
         <v:path o:extrusionok="f" gradientshapeok="t" o:connecttype="rect"/>
         <o:lock v:ext="edit" aspectratio="t"/>
       </v:shapetype>
-      <v:shape id="_x0000_i1029" type="#_x0000_t75" style="width:11.35pt;height:11.35pt" o:bullet="t">
+      <v:shape id="_x0000_i1028" type="#_x0000_t75" style="width:11.25pt;height:11.25pt" o:bullet="t">
         <v:imagedata r:id="rId1" o:title="mso4FC9"/>
       </v:shape>
     </w:pict>
@@ -4708,6 +4754,7 @@
   </w:compat>
   <w:rsids>
     <w:rsidRoot w:val="00DB7733"/>
+    <w:rsid w:val="001831C2"/>
     <w:rsid w:val="001A61CA"/>
     <w:rsid w:val="002A76B7"/>
     <w:rsid w:val="00454D0D"/>
@@ -5519,7 +5566,7 @@
 </file>
 
 <file path=customXml/itemProps2.xml><?xml version="1.0" encoding="utf-8"?>
-<ds:datastoreItem xmlns:ds="http://schemas.openxmlformats.org/officeDocument/2006/customXml" ds:itemID="{FB12AA3F-1FB5-4741-BD33-F97000828FCB}">
+<ds:datastoreItem xmlns:ds="http://schemas.openxmlformats.org/officeDocument/2006/customXml" ds:itemID="{FEA9BFE9-6DB6-4F99-BC27-6AFB0B83CC51}">
   <ds:schemaRefs>
     <ds:schemaRef ds:uri="http://schemas.openxmlformats.org/officeDocument/2006/bibliography"/>
   </ds:schemaRefs>

</xml_diff>

<commit_message>
Agrego cosas a la estrategia
</commit_message>
<xml_diff>
--- a/EstrategiaVersion2.docx
+++ b/EstrategiaVersion2.docx
@@ -34,7 +34,7 @@
           </w:tcPr>
           <w:p>
             <w:pPr>
-              <w:pStyle w:val="NoSpacing"/>
+              <w:pStyle w:val="Sinespaciado"/>
               <w:rPr>
                 <w:rFonts w:asciiTheme="majorHAnsi" w:eastAsiaTheme="majorEastAsia" w:hAnsiTheme="majorHAnsi" w:cstheme="majorBidi"/>
                 <w:sz w:val="76"/>
@@ -107,7 +107,7 @@
             <w:sdtContent>
               <w:p>
                 <w:pPr>
-                  <w:pStyle w:val="NoSpacing"/>
+                  <w:pStyle w:val="Sinespaciado"/>
                   <w:rPr>
                     <w:color w:val="CEB966" w:themeColor="accent1"/>
                     <w:sz w:val="200"/>
@@ -158,7 +158,7 @@
               </w:tcPr>
               <w:p>
                 <w:pPr>
-                  <w:pStyle w:val="NoSpacing"/>
+                  <w:pStyle w:val="Sinespaciado"/>
                 </w:pPr>
                 <w:r>
                   <w:rPr>
@@ -333,7 +333,7 @@
               </w:tcPr>
               <w:p>
                 <w:pPr>
-                  <w:pStyle w:val="NoSpacing"/>
+                  <w:pStyle w:val="Sinespaciado"/>
                   <w:jc w:val="center"/>
                   <w:rPr>
                     <w:rFonts w:asciiTheme="majorHAnsi" w:eastAsiaTheme="majorEastAsia" w:hAnsiTheme="majorHAnsi" w:cstheme="majorBidi"/>
@@ -390,7 +390,7 @@
               <w:color w:val="758C5A" w:themeColor="accent2" w:themeShade="BF"/>
               <w:sz w:val="24"/>
               <w:szCs w:val="24"/>
-              <w:lang w:val="es-ES" w:eastAsia="es-ES"/>
+              <w:lang w:eastAsia="es-AR"/>
             </w:rPr>
             <w:drawing>
               <wp:anchor distT="0" distB="0" distL="114300" distR="114300" simplePos="0" relativeHeight="251658240" behindDoc="1" locked="0" layoutInCell="1" allowOverlap="1">
@@ -511,7 +511,7 @@
         </w:p>
         <w:tbl>
           <w:tblPr>
-            <w:tblStyle w:val="LightList-Accent2"/>
+            <w:tblStyle w:val="Listaclara-nfasis2"/>
             <w:tblW w:w="0" w:type="auto"/>
             <w:tblLook w:val="04A0" w:firstRow="1" w:lastRow="0" w:firstColumn="1" w:lastColumn="0" w:noHBand="0" w:noVBand="1"/>
           </w:tblPr>
@@ -839,12 +839,12 @@
     </w:sdt>
     <w:p>
       <w:pPr>
-        <w:pStyle w:val="Heading1"/>
-      </w:pPr>
-    </w:p>
-    <w:p>
-      <w:pPr>
-        <w:pStyle w:val="Heading1"/>
+        <w:pStyle w:val="Ttulo1"/>
+      </w:pPr>
+    </w:p>
+    <w:p>
+      <w:pPr>
+        <w:pStyle w:val="Ttulo1"/>
       </w:pPr>
       <w:r>
         <w:t>Estrategia</w:t>
@@ -852,7 +852,7 @@
     </w:p>
     <w:p>
       <w:pPr>
-        <w:pStyle w:val="Heading2"/>
+        <w:pStyle w:val="Ttulo2"/>
       </w:pPr>
       <w:r>
         <w:t>Diagrama Entidad – Relación</w:t>
@@ -862,7 +862,7 @@
       <w:r>
         <w:rPr>
           <w:noProof/>
-          <w:lang w:val="es-ES" w:eastAsia="es-ES"/>
+          <w:lang w:eastAsia="es-AR"/>
         </w:rPr>
         <w:drawing>
           <wp:inline distT="0" distB="0" distL="0" distR="0">
@@ -905,7 +905,7 @@
     <w:p/>
     <w:p>
       <w:pPr>
-        <w:pStyle w:val="Heading2"/>
+        <w:pStyle w:val="Ttulo2"/>
       </w:pPr>
       <w:r>
         <w:lastRenderedPageBreak/>
@@ -1080,12 +1080,19 @@
           <w:rFonts w:ascii="Cambria" w:hAnsi="Cambria"/>
           <w:color w:val="auto"/>
         </w:rPr>
+        <w:t>, código postal</w:t>
+      </w:r>
+      <w:r>
+        <w:rPr>
+          <w:rFonts w:ascii="Cambria" w:hAnsi="Cambria"/>
+          <w:color w:val="auto"/>
+        </w:rPr>
         <w:t xml:space="preserve"> y el saldo</w:t>
       </w:r>
     </w:p>
     <w:p>
       <w:pPr>
-        <w:pStyle w:val="ListParagraph"/>
+        <w:pStyle w:val="Prrafodelista"/>
         <w:rPr>
           <w:rFonts w:ascii="Cambria" w:hAnsi="Cambria"/>
           <w:b/>
@@ -1182,6 +1189,13 @@
           <w:rFonts w:ascii="Cambria" w:hAnsi="Cambria"/>
           <w:color w:val="auto"/>
         </w:rPr>
+        <w:t>, código postal</w:t>
+      </w:r>
+      <w:r>
+        <w:rPr>
+          <w:rFonts w:ascii="Cambria" w:hAnsi="Cambria"/>
+          <w:color w:val="auto"/>
+        </w:rPr>
         <w:t xml:space="preserve"> y nombre de contacto</w:t>
       </w:r>
       <w:r>
@@ -1194,7 +1208,7 @@
     </w:p>
     <w:p>
       <w:pPr>
-        <w:pStyle w:val="ListParagraph"/>
+        <w:pStyle w:val="Prrafodelista"/>
         <w:rPr>
           <w:rFonts w:ascii="Cambria" w:hAnsi="Cambria"/>
           <w:b/>
@@ -1948,7 +1962,7 @@
     </w:p>
     <w:p>
       <w:pPr>
-        <w:pStyle w:val="ListParagraph"/>
+        <w:pStyle w:val="Prrafodelista"/>
         <w:rPr>
           <w:rFonts w:ascii="Cambria" w:hAnsi="Cambria"/>
         </w:rPr>
@@ -2053,7 +2067,7 @@
     </w:p>
     <w:p>
       <w:pPr>
-        <w:pStyle w:val="Heading2"/>
+        <w:pStyle w:val="Ttulo2"/>
       </w:pPr>
       <w:r>
         <w:t>Decisiones de diseño e implementación</w:t>
@@ -2062,7 +2076,7 @@
     <w:p/>
     <w:p>
       <w:pPr>
-        <w:pStyle w:val="ListParagraph"/>
+        <w:pStyle w:val="Prrafodelista"/>
         <w:numPr>
           <w:ilvl w:val="0"/>
           <w:numId w:val="4"/>
@@ -2344,7 +2358,7 @@
     </w:p>
     <w:p>
       <w:pPr>
-        <w:pStyle w:val="ListParagraph"/>
+        <w:pStyle w:val="Prrafodelista"/>
         <w:rPr>
           <w:rFonts w:ascii="Cambria" w:hAnsi="Cambria" w:cs="Arial"/>
           <w:sz w:val="24"/>
@@ -2355,7 +2369,7 @@
     </w:p>
     <w:p>
       <w:pPr>
-        <w:pStyle w:val="ListParagraph"/>
+        <w:pStyle w:val="Prrafodelista"/>
         <w:numPr>
           <w:ilvl w:val="0"/>
           <w:numId w:val="4"/>
@@ -2388,12 +2402,10 @@
         </w:rPr>
         <w:t xml:space="preserve"> Como el TP no requiere una discriminación de direcciones por calle, altura, piso, etc., decidimos registrarlas mediante un solo campo que la integre por completo.</w:t>
       </w:r>
-      <w:bookmarkStart w:id="0" w:name="_GoBack"/>
-      <w:bookmarkEnd w:id="0"/>
-    </w:p>
-    <w:p>
-      <w:pPr>
-        <w:pStyle w:val="ListParagraph"/>
+    </w:p>
+    <w:p>
+      <w:pPr>
+        <w:pStyle w:val="Prrafodelista"/>
         <w:rPr>
           <w:rFonts w:ascii="Cambria" w:hAnsi="Cambria" w:cs="Arial"/>
           <w:sz w:val="24"/>
@@ -2404,7 +2416,7 @@
     </w:p>
     <w:p>
       <w:pPr>
-        <w:pStyle w:val="ListParagraph"/>
+        <w:pStyle w:val="Prrafodelista"/>
         <w:rPr>
           <w:rFonts w:ascii="Cambria" w:hAnsi="Cambria" w:cs="Arial"/>
           <w:sz w:val="24"/>
@@ -2415,7 +2427,7 @@
     </w:p>
     <w:p>
       <w:pPr>
-        <w:pStyle w:val="ListParagraph"/>
+        <w:pStyle w:val="Prrafodelista"/>
         <w:numPr>
           <w:ilvl w:val="0"/>
           <w:numId w:val="4"/>
@@ -2470,17 +2482,17 @@
     </w:p>
     <w:p>
       <w:pPr>
-        <w:pStyle w:val="ListParagraph"/>
-        <w:rPr>
-          <w:rFonts w:ascii="Cambria" w:hAnsi="Cambria"/>
-          <w:sz w:val="24"/>
-          <w:szCs w:val="24"/>
-        </w:rPr>
-      </w:pPr>
-    </w:p>
-    <w:p>
-      <w:pPr>
-        <w:pStyle w:val="ListParagraph"/>
+        <w:pStyle w:val="Prrafodelista"/>
+        <w:rPr>
+          <w:rFonts w:ascii="Cambria" w:hAnsi="Cambria"/>
+          <w:sz w:val="24"/>
+          <w:szCs w:val="24"/>
+        </w:rPr>
+      </w:pPr>
+    </w:p>
+    <w:p>
+      <w:pPr>
+        <w:pStyle w:val="Prrafodelista"/>
         <w:numPr>
           <w:ilvl w:val="0"/>
           <w:numId w:val="4"/>
@@ -2509,7 +2521,25 @@
           <w:szCs w:val="24"/>
           <w:shd w:val="clear" w:color="auto" w:fill="FFFFFF"/>
         </w:rPr>
-        <w:t xml:space="preserve"> Respecto al ABM de Rol, al momento de dar de baja un rol decidimos eliminar las funcionalidades correspondientes a dicho rol. Por ende el usuario con dicho no podrá </w:t>
+        <w:t xml:space="preserve"> Respecto al ABM de Rol, al momento de dar de baja un rol decidimos eliminar las funcionalidades correspondientes a dicho rol. Por ende el usuario con dicho </w:t>
+      </w:r>
+      <w:r>
+        <w:rPr>
+          <w:rFonts w:ascii="Cambria" w:hAnsi="Cambria" w:cs="Arial"/>
+          <w:sz w:val="24"/>
+          <w:szCs w:val="24"/>
+          <w:shd w:val="clear" w:color="auto" w:fill="FFFFFF"/>
+        </w:rPr>
+        <w:t xml:space="preserve">rol </w:t>
+      </w:r>
+      <w:r>
+        <w:rPr>
+          <w:rFonts w:ascii="Cambria" w:hAnsi="Cambria" w:cs="Arial"/>
+          <w:sz w:val="24"/>
+          <w:szCs w:val="24"/>
+          <w:shd w:val="clear" w:color="auto" w:fill="FFFFFF"/>
+        </w:rPr>
+        <w:t xml:space="preserve">no podrá </w:t>
       </w:r>
       <w:proofErr w:type="spellStart"/>
       <w:r>
@@ -2534,7 +2564,7 @@
     </w:p>
     <w:p>
       <w:pPr>
-        <w:pStyle w:val="ListParagraph"/>
+        <w:pStyle w:val="Prrafodelista"/>
         <w:rPr>
           <w:rFonts w:ascii="Cambria" w:hAnsi="Cambria" w:cs="Arial"/>
           <w:sz w:val="24"/>
@@ -2545,7 +2575,7 @@
     </w:p>
     <w:p>
       <w:pPr>
-        <w:pStyle w:val="ListParagraph"/>
+        <w:pStyle w:val="Prrafodelista"/>
         <w:numPr>
           <w:ilvl w:val="0"/>
           <w:numId w:val="4"/>
@@ -2614,20 +2644,90 @@
         </w:rPr>
         <w:t>.</w:t>
       </w:r>
-    </w:p>
-    <w:p>
-      <w:pPr>
-        <w:pStyle w:val="ListParagraph"/>
-        <w:rPr>
-          <w:rFonts w:ascii="Cambria" w:hAnsi="Cambria" w:cs="Arial"/>
-          <w:sz w:val="24"/>
-          <w:szCs w:val="24"/>
-        </w:rPr>
-      </w:pPr>
-    </w:p>
-    <w:p>
-      <w:pPr>
-        <w:pStyle w:val="ListParagraph"/>
+      <w:r>
+        <w:rPr>
+          <w:rFonts w:ascii="Cambria" w:hAnsi="Cambria" w:cs="Arial"/>
+          <w:sz w:val="24"/>
+          <w:szCs w:val="24"/>
+        </w:rPr>
+        <w:t xml:space="preserve"> Un nuevo usuario se puede registrar como cliente o proveedor, donde se cargan campos en común como </w:t>
+      </w:r>
+      <w:proofErr w:type="spellStart"/>
+      <w:r>
+        <w:rPr>
+          <w:rFonts w:ascii="Cambria" w:hAnsi="Cambria" w:cs="Arial"/>
+          <w:sz w:val="24"/>
+          <w:szCs w:val="24"/>
+        </w:rPr>
+        <w:t>username</w:t>
+      </w:r>
+      <w:proofErr w:type="spellEnd"/>
+      <w:r>
+        <w:rPr>
+          <w:rFonts w:ascii="Cambria" w:hAnsi="Cambria" w:cs="Arial"/>
+          <w:sz w:val="24"/>
+          <w:szCs w:val="24"/>
+        </w:rPr>
+        <w:t xml:space="preserve"> y </w:t>
+      </w:r>
+      <w:proofErr w:type="spellStart"/>
+      <w:r>
+        <w:rPr>
+          <w:rFonts w:ascii="Cambria" w:hAnsi="Cambria" w:cs="Arial"/>
+          <w:sz w:val="24"/>
+          <w:szCs w:val="24"/>
+        </w:rPr>
+        <w:t>password</w:t>
+      </w:r>
+      <w:proofErr w:type="spellEnd"/>
+      <w:r>
+        <w:rPr>
+          <w:rFonts w:ascii="Cambria" w:hAnsi="Cambria" w:cs="Arial"/>
+          <w:sz w:val="24"/>
+          <w:szCs w:val="24"/>
+        </w:rPr>
+        <w:t xml:space="preserve"> y además los campos distintivos respectivamente de cada rol.</w:t>
+      </w:r>
+      <w:r>
+        <w:rPr>
+          <w:rFonts w:ascii="Cambria" w:hAnsi="Cambria" w:cs="Arial"/>
+          <w:sz w:val="24"/>
+          <w:szCs w:val="24"/>
+        </w:rPr>
+        <w:t xml:space="preserve"> Las zonas de preferencia que pueden elegir los que quieran registrarse como Clientes son </w:t>
+      </w:r>
+      <w:proofErr w:type="gramStart"/>
+      <w:r>
+        <w:rPr>
+          <w:rFonts w:ascii="Cambria" w:hAnsi="Cambria" w:cs="Arial"/>
+          <w:sz w:val="24"/>
+          <w:szCs w:val="24"/>
+        </w:rPr>
+        <w:t>las</w:t>
+      </w:r>
+      <w:proofErr w:type="gramEnd"/>
+      <w:r>
+        <w:rPr>
+          <w:rFonts w:ascii="Cambria" w:hAnsi="Cambria" w:cs="Arial"/>
+          <w:sz w:val="24"/>
+          <w:szCs w:val="24"/>
+        </w:rPr>
+        <w:t xml:space="preserve"> obtenidos en el proceso de migración.</w:t>
+      </w:r>
+    </w:p>
+    <w:p>
+      <w:pPr>
+        <w:pStyle w:val="Prrafodelista"/>
+        <w:rPr>
+          <w:rFonts w:ascii="Cambria" w:hAnsi="Cambria" w:cs="Arial"/>
+          <w:sz w:val="24"/>
+          <w:szCs w:val="24"/>
+        </w:rPr>
+      </w:pPr>
+    </w:p>
+    <w:p>
+      <w:pPr>
+        <w:pStyle w:val="Prrafodelista"/>
         <w:numPr>
           <w:ilvl w:val="0"/>
           <w:numId w:val="4"/>
@@ -2659,17 +2759,17 @@
     </w:p>
     <w:p>
       <w:pPr>
-        <w:pStyle w:val="ListParagraph"/>
-        <w:rPr>
-          <w:rFonts w:ascii="Cambria" w:hAnsi="Cambria" w:cs="Arial"/>
-          <w:sz w:val="24"/>
-          <w:szCs w:val="24"/>
-        </w:rPr>
-      </w:pPr>
-    </w:p>
-    <w:p>
-      <w:pPr>
-        <w:pStyle w:val="ListParagraph"/>
+        <w:pStyle w:val="Prrafodelista"/>
+        <w:rPr>
+          <w:rFonts w:ascii="Cambria" w:hAnsi="Cambria" w:cs="Arial"/>
+          <w:sz w:val="24"/>
+          <w:szCs w:val="24"/>
+        </w:rPr>
+      </w:pPr>
+    </w:p>
+    <w:p>
+      <w:pPr>
+        <w:pStyle w:val="Prrafodelista"/>
         <w:numPr>
           <w:ilvl w:val="0"/>
           <w:numId w:val="4"/>
@@ -2709,17 +2809,17 @@
     </w:p>
     <w:p>
       <w:pPr>
-        <w:pStyle w:val="ListParagraph"/>
-        <w:rPr>
-          <w:rFonts w:ascii="Cambria" w:hAnsi="Cambria" w:cs="Arial"/>
-          <w:sz w:val="24"/>
-          <w:szCs w:val="24"/>
-        </w:rPr>
-      </w:pPr>
-    </w:p>
-    <w:p>
-      <w:pPr>
-        <w:pStyle w:val="ListParagraph"/>
+        <w:pStyle w:val="Prrafodelista"/>
+        <w:rPr>
+          <w:rFonts w:ascii="Cambria" w:hAnsi="Cambria" w:cs="Arial"/>
+          <w:sz w:val="24"/>
+          <w:szCs w:val="24"/>
+        </w:rPr>
+      </w:pPr>
+    </w:p>
+    <w:p>
+      <w:pPr>
+        <w:pStyle w:val="Prrafodelista"/>
         <w:numPr>
           <w:ilvl w:val="0"/>
           <w:numId w:val="4"/>
@@ -2801,17 +2901,17 @@
     </w:p>
     <w:p>
       <w:pPr>
-        <w:pStyle w:val="ListParagraph"/>
-        <w:rPr>
-          <w:rFonts w:ascii="Cambria" w:hAnsi="Cambria" w:cs="Arial"/>
-          <w:sz w:val="24"/>
-          <w:szCs w:val="24"/>
-        </w:rPr>
-      </w:pPr>
-    </w:p>
-    <w:p>
-      <w:pPr>
-        <w:pStyle w:val="ListParagraph"/>
+        <w:pStyle w:val="Prrafodelista"/>
+        <w:rPr>
+          <w:rFonts w:ascii="Cambria" w:hAnsi="Cambria" w:cs="Arial"/>
+          <w:sz w:val="24"/>
+          <w:szCs w:val="24"/>
+        </w:rPr>
+      </w:pPr>
+    </w:p>
+    <w:p>
+      <w:pPr>
+        <w:pStyle w:val="Prrafodelista"/>
         <w:numPr>
           <w:ilvl w:val="0"/>
           <w:numId w:val="4"/>
@@ -2843,17 +2943,17 @@
     </w:p>
     <w:p>
       <w:pPr>
-        <w:pStyle w:val="ListParagraph"/>
-        <w:rPr>
-          <w:rFonts w:ascii="Cambria" w:hAnsi="Cambria" w:cs="Arial"/>
-          <w:sz w:val="24"/>
-          <w:szCs w:val="24"/>
-        </w:rPr>
-      </w:pPr>
-    </w:p>
-    <w:p>
-      <w:pPr>
-        <w:pStyle w:val="ListParagraph"/>
+        <w:pStyle w:val="Prrafodelista"/>
+        <w:rPr>
+          <w:rFonts w:ascii="Cambria" w:hAnsi="Cambria" w:cs="Arial"/>
+          <w:sz w:val="24"/>
+          <w:szCs w:val="24"/>
+        </w:rPr>
+      </w:pPr>
+    </w:p>
+    <w:p>
+      <w:pPr>
+        <w:pStyle w:val="Prrafodelista"/>
         <w:numPr>
           <w:ilvl w:val="0"/>
           <w:numId w:val="4"/>
@@ -2872,6 +2972,7 @@
           <w:sz w:val="24"/>
           <w:szCs w:val="24"/>
         </w:rPr>
+        <w:lastRenderedPageBreak/>
         <w:t>Pedir devolución:</w:t>
       </w:r>
       <w:r>
@@ -2936,16 +3037,7 @@
           <w:sz w:val="24"/>
           <w:szCs w:val="24"/>
         </w:rPr>
-        <w:t xml:space="preserve"> En cuanto al motivo de la devolución, lo resolvimos </w:t>
-      </w:r>
-      <w:r>
-        <w:rPr>
-          <w:rFonts w:ascii="Cambria" w:hAnsi="Cambria" w:cs="Arial"/>
-          <w:sz w:val="24"/>
-          <w:szCs w:val="24"/>
-        </w:rPr>
-        <w:lastRenderedPageBreak/>
-        <w:t xml:space="preserve">con un </w:t>
+        <w:t xml:space="preserve"> En cuanto al motivo de la devolución, lo resolvimos con un </w:t>
       </w:r>
       <w:proofErr w:type="spellStart"/>
       <w:r>
@@ -2986,17 +3078,17 @@
     </w:p>
     <w:p>
       <w:pPr>
-        <w:pStyle w:val="ListParagraph"/>
-        <w:rPr>
-          <w:rFonts w:ascii="Cambria" w:hAnsi="Cambria" w:cs="Arial"/>
-          <w:sz w:val="24"/>
-          <w:szCs w:val="24"/>
-        </w:rPr>
-      </w:pPr>
-    </w:p>
-    <w:p>
-      <w:pPr>
-        <w:pStyle w:val="ListParagraph"/>
+        <w:pStyle w:val="Prrafodelista"/>
+        <w:rPr>
+          <w:rFonts w:ascii="Cambria" w:hAnsi="Cambria" w:cs="Arial"/>
+          <w:sz w:val="24"/>
+          <w:szCs w:val="24"/>
+        </w:rPr>
+      </w:pPr>
+    </w:p>
+    <w:p>
+      <w:pPr>
+        <w:pStyle w:val="Prrafodelista"/>
         <w:numPr>
           <w:ilvl w:val="0"/>
           <w:numId w:val="4"/>
@@ -3046,37 +3138,17 @@
     </w:p>
     <w:p>
       <w:pPr>
-        <w:pStyle w:val="ListParagraph"/>
-        <w:rPr>
-          <w:rFonts w:ascii="Cambria" w:hAnsi="Cambria" w:cs="Arial"/>
-          <w:sz w:val="24"/>
-          <w:szCs w:val="24"/>
-        </w:rPr>
-      </w:pPr>
-    </w:p>
-    <w:p>
-      <w:pPr>
-        <w:pStyle w:val="ListParagraph"/>
-        <w:rPr>
-          <w:rFonts w:ascii="Cambria" w:hAnsi="Cambria" w:cs="Arial"/>
-          <w:sz w:val="24"/>
-          <w:szCs w:val="24"/>
-        </w:rPr>
-      </w:pPr>
-    </w:p>
-    <w:p>
-      <w:pPr>
-        <w:pStyle w:val="ListParagraph"/>
-        <w:rPr>
-          <w:rFonts w:ascii="Cambria" w:hAnsi="Cambria" w:cs="Arial"/>
-          <w:sz w:val="24"/>
-          <w:szCs w:val="24"/>
-        </w:rPr>
-      </w:pPr>
-    </w:p>
-    <w:p>
-      <w:pPr>
-        <w:pStyle w:val="ListParagraph"/>
+        <w:pStyle w:val="Prrafodelista"/>
+        <w:rPr>
+          <w:rFonts w:ascii="Cambria" w:hAnsi="Cambria" w:cs="Arial"/>
+          <w:sz w:val="24"/>
+          <w:szCs w:val="24"/>
+        </w:rPr>
+      </w:pPr>
+    </w:p>
+    <w:p>
+      <w:pPr>
+        <w:pStyle w:val="Prrafodelista"/>
         <w:numPr>
           <w:ilvl w:val="0"/>
           <w:numId w:val="4"/>
@@ -3113,6 +3185,220 @@
         </w:rPr>
         <w:t>. El importe y número de la factura se muestran en un cuadro de diálogo.</w:t>
       </w:r>
+    </w:p>
+    <w:p>
+      <w:pPr>
+        <w:pStyle w:val="Prrafodelista"/>
+        <w:rPr>
+          <w:rFonts w:ascii="Cambria" w:hAnsi="Cambria"/>
+          <w:sz w:val="24"/>
+          <w:szCs w:val="24"/>
+        </w:rPr>
+      </w:pPr>
+    </w:p>
+    <w:p>
+      <w:pPr>
+        <w:pStyle w:val="Prrafodelista"/>
+        <w:numPr>
+          <w:ilvl w:val="0"/>
+          <w:numId w:val="4"/>
+        </w:numPr>
+        <w:rPr>
+          <w:rFonts w:ascii="Cambria" w:hAnsi="Cambria"/>
+          <w:sz w:val="24"/>
+          <w:szCs w:val="24"/>
+        </w:rPr>
+      </w:pPr>
+      <w:r>
+        <w:rPr>
+          <w:rFonts w:ascii="Cambria" w:hAnsi="Cambria"/>
+          <w:b/>
+          <w:color w:val="746425" w:themeColor="accent1" w:themeShade="80"/>
+          <w:sz w:val="24"/>
+          <w:szCs w:val="24"/>
+        </w:rPr>
+        <w:t>Cambio de Rol:</w:t>
+      </w:r>
+      <w:r>
+        <w:rPr>
+          <w:rFonts w:ascii="Cambria" w:hAnsi="Cambria"/>
+          <w:sz w:val="24"/>
+          <w:szCs w:val="24"/>
+        </w:rPr>
+        <w:t xml:space="preserve"> el administrador general puede cambiarle el rol a cualquier usuario del sistema sea Cliente, Proveedor o Administrador. En caso de que el cambio que se haga sea para ser Cliente o Proveedor, al confirmar el cambio aparecer</w:t>
+      </w:r>
+      <w:r>
+        <w:rPr>
+          <w:rFonts w:ascii="Cambria" w:hAnsi="Cambria"/>
+          <w:sz w:val="24"/>
+          <w:szCs w:val="24"/>
+        </w:rPr>
+        <w:t>á un formulario de alta donde</w:t>
+      </w:r>
+      <w:r>
+        <w:rPr>
+          <w:rFonts w:ascii="Cambria" w:hAnsi="Cambria" w:cs="Arial"/>
+          <w:sz w:val="24"/>
+          <w:szCs w:val="24"/>
+        </w:rPr>
+        <w:t xml:space="preserve"> ya estará cargado y deshabilitado el campo </w:t>
+      </w:r>
+      <w:proofErr w:type="spellStart"/>
+      <w:r>
+        <w:rPr>
+          <w:rFonts w:ascii="Cambria" w:hAnsi="Cambria" w:cs="Arial"/>
+          <w:sz w:val="24"/>
+          <w:szCs w:val="24"/>
+        </w:rPr>
+        <w:t>username</w:t>
+      </w:r>
+      <w:proofErr w:type="spellEnd"/>
+      <w:r>
+        <w:rPr>
+          <w:rFonts w:ascii="Cambria" w:hAnsi="Cambria" w:cs="Arial"/>
+          <w:sz w:val="24"/>
+          <w:szCs w:val="24"/>
+        </w:rPr>
+        <w:t>, y el de contraseña también aparecerá deshabilitado</w:t>
+      </w:r>
+      <w:r>
+        <w:rPr>
+          <w:rFonts w:ascii="Cambria" w:hAnsi="Cambria" w:cs="Arial"/>
+          <w:sz w:val="24"/>
+          <w:szCs w:val="24"/>
+        </w:rPr>
+        <w:t xml:space="preserve"> y podrá cargar los campos distintivos de cada rol</w:t>
+      </w:r>
+      <w:r>
+        <w:rPr>
+          <w:rFonts w:ascii="Cambria" w:hAnsi="Cambria" w:cs="Arial"/>
+          <w:sz w:val="24"/>
+          <w:szCs w:val="24"/>
+        </w:rPr>
+        <w:t>.</w:t>
+      </w:r>
+    </w:p>
+    <w:p>
+      <w:pPr>
+        <w:pStyle w:val="Prrafodelista"/>
+        <w:rPr>
+          <w:rFonts w:ascii="Cambria" w:hAnsi="Cambria" w:cs="Arial"/>
+          <w:sz w:val="24"/>
+          <w:szCs w:val="24"/>
+        </w:rPr>
+      </w:pPr>
+    </w:p>
+    <w:p>
+      <w:pPr>
+        <w:pStyle w:val="Prrafodelista"/>
+        <w:numPr>
+          <w:ilvl w:val="0"/>
+          <w:numId w:val="4"/>
+        </w:numPr>
+        <w:rPr>
+          <w:rFonts w:ascii="Cambria" w:hAnsi="Cambria"/>
+          <w:sz w:val="24"/>
+          <w:szCs w:val="24"/>
+        </w:rPr>
+      </w:pPr>
+      <w:r>
+        <w:rPr>
+          <w:rFonts w:ascii="Cambria" w:hAnsi="Cambria" w:cs="Arial"/>
+          <w:b/>
+          <w:color w:val="746425" w:themeColor="accent1" w:themeShade="80"/>
+          <w:sz w:val="24"/>
+          <w:szCs w:val="24"/>
+        </w:rPr>
+        <w:t>ABM Clientes</w:t>
+      </w:r>
+      <w:r>
+        <w:rPr>
+          <w:rFonts w:ascii="Cambria" w:hAnsi="Cambria" w:cs="Arial"/>
+          <w:b/>
+          <w:color w:val="746425" w:themeColor="accent1" w:themeShade="80"/>
+          <w:sz w:val="24"/>
+          <w:szCs w:val="24"/>
+        </w:rPr>
+        <w:t xml:space="preserve"> y Proveedores</w:t>
+      </w:r>
+      <w:r>
+        <w:rPr>
+          <w:rFonts w:ascii="Cambria" w:hAnsi="Cambria" w:cs="Arial"/>
+          <w:b/>
+          <w:color w:val="746425" w:themeColor="accent1" w:themeShade="80"/>
+          <w:sz w:val="24"/>
+          <w:szCs w:val="24"/>
+        </w:rPr>
+        <w:t>:</w:t>
+      </w:r>
+      <w:r>
+        <w:rPr>
+          <w:rFonts w:ascii="Cambria" w:hAnsi="Cambria" w:cs="Arial"/>
+          <w:sz w:val="24"/>
+          <w:szCs w:val="24"/>
+        </w:rPr>
+        <w:t xml:space="preserve"> En el alta y la modificación consideramos como </w:t>
+      </w:r>
+      <w:r>
+        <w:rPr>
+          <w:rFonts w:ascii="Cambria" w:hAnsi="Cambria" w:cs="Arial"/>
+          <w:sz w:val="24"/>
+          <w:szCs w:val="24"/>
+        </w:rPr>
+        <w:t>únicos</w:t>
+      </w:r>
+      <w:r>
+        <w:rPr>
+          <w:rFonts w:ascii="Cambria" w:hAnsi="Cambria" w:cs="Arial"/>
+          <w:sz w:val="24"/>
+          <w:szCs w:val="24"/>
+        </w:rPr>
+        <w:t xml:space="preserve"> los campos </w:t>
+      </w:r>
+      <w:proofErr w:type="spellStart"/>
+      <w:r>
+        <w:rPr>
+          <w:rFonts w:ascii="Cambria" w:hAnsi="Cambria" w:cs="Arial"/>
+          <w:sz w:val="24"/>
+          <w:szCs w:val="24"/>
+        </w:rPr>
+        <w:t>username</w:t>
+      </w:r>
+      <w:proofErr w:type="spellEnd"/>
+      <w:r>
+        <w:rPr>
+          <w:rFonts w:ascii="Cambria" w:hAnsi="Cambria" w:cs="Arial"/>
+          <w:sz w:val="24"/>
+          <w:szCs w:val="24"/>
+        </w:rPr>
+        <w:t xml:space="preserve">, </w:t>
+      </w:r>
+      <w:r>
+        <w:rPr>
+          <w:rFonts w:ascii="Cambria" w:hAnsi="Cambria" w:cs="Arial"/>
+          <w:sz w:val="24"/>
+          <w:szCs w:val="24"/>
+        </w:rPr>
+        <w:t xml:space="preserve">DNI, teléfono y mail en el caso de los clientes; en el caso de proveedores nos decidimos por </w:t>
+      </w:r>
+      <w:proofErr w:type="spellStart"/>
+      <w:r>
+        <w:rPr>
+          <w:rFonts w:ascii="Cambria" w:hAnsi="Cambria" w:cs="Arial"/>
+          <w:sz w:val="24"/>
+          <w:szCs w:val="24"/>
+        </w:rPr>
+        <w:t>username</w:t>
+      </w:r>
+      <w:proofErr w:type="spellEnd"/>
+      <w:r>
+        <w:rPr>
+          <w:rFonts w:ascii="Cambria" w:hAnsi="Cambria" w:cs="Arial"/>
+          <w:sz w:val="24"/>
+          <w:szCs w:val="24"/>
+        </w:rPr>
+        <w:t xml:space="preserve">, CUIT, razón social, teléfono y mail. Obligatorios para dar de alta o modificar un registro son todos los campos que se le solicitan en el formulario correspondiente. </w:t>
+      </w:r>
       <w:r>
         <w:rPr>
           <w:rFonts w:ascii="Cambria" w:hAnsi="Cambria" w:cs="Arial"/>
@@ -3121,8 +3407,234 @@
         </w:rPr>
         <w:br/>
       </w:r>
-    </w:p>
-    <w:p/>
+      <w:r>
+        <w:rPr>
+          <w:rFonts w:ascii="Cambria" w:hAnsi="Cambria" w:cs="Arial"/>
+          <w:sz w:val="24"/>
+          <w:szCs w:val="24"/>
+        </w:rPr>
+        <w:t>El administrador general puede inhabilitar o habilitar a un usuario en el formulario de modificación.</w:t>
+      </w:r>
+      <w:r>
+        <w:rPr>
+          <w:rFonts w:ascii="Cambria" w:hAnsi="Cambria" w:cs="Arial"/>
+          <w:sz w:val="24"/>
+          <w:szCs w:val="24"/>
+        </w:rPr>
+        <w:t xml:space="preserve"> </w:t>
+      </w:r>
+      <w:r>
+        <w:rPr>
+          <w:rFonts w:ascii="Cambria" w:hAnsi="Cambria" w:cs="Arial"/>
+          <w:sz w:val="24"/>
+          <w:szCs w:val="24"/>
+        </w:rPr>
+        <w:br/>
+      </w:r>
+      <w:r>
+        <w:rPr>
+          <w:rFonts w:ascii="Cambria" w:hAnsi="Cambria" w:cs="Arial"/>
+          <w:sz w:val="24"/>
+          <w:szCs w:val="24"/>
+        </w:rPr>
+        <w:t xml:space="preserve">En la modificación de la </w:t>
+      </w:r>
+      <w:proofErr w:type="spellStart"/>
+      <w:r>
+        <w:rPr>
+          <w:rFonts w:ascii="Cambria" w:hAnsi="Cambria" w:cs="Arial"/>
+          <w:sz w:val="24"/>
+          <w:szCs w:val="24"/>
+        </w:rPr>
+        <w:t>password</w:t>
+      </w:r>
+      <w:proofErr w:type="spellEnd"/>
+      <w:r>
+        <w:rPr>
+          <w:rFonts w:ascii="Cambria" w:hAnsi="Cambria" w:cs="Arial"/>
+          <w:sz w:val="24"/>
+          <w:szCs w:val="24"/>
+        </w:rPr>
+        <w:t xml:space="preserve"> de cualquiera de estos dos roles se lleva a cabo presionando el botón “Cambiar </w:t>
+      </w:r>
+      <w:proofErr w:type="spellStart"/>
+      <w:r>
+        <w:rPr>
+          <w:rFonts w:ascii="Cambria" w:hAnsi="Cambria" w:cs="Arial"/>
+          <w:sz w:val="24"/>
+          <w:szCs w:val="24"/>
+        </w:rPr>
+        <w:t>password</w:t>
+      </w:r>
+      <w:proofErr w:type="spellEnd"/>
+      <w:r>
+        <w:rPr>
+          <w:rFonts w:ascii="Cambria" w:hAnsi="Cambria" w:cs="Arial"/>
+          <w:sz w:val="24"/>
+          <w:szCs w:val="24"/>
+        </w:rPr>
+        <w:t>” que abrirá un formulario para poder cambiar este atributo y luego de realizar el cambio o cancelar esa operación vuelve al mismo formulario de Modificación.</w:t>
+      </w:r>
+      <w:r>
+        <w:rPr>
+          <w:rFonts w:ascii="Cambria" w:hAnsi="Cambria" w:cs="Arial"/>
+          <w:sz w:val="24"/>
+          <w:szCs w:val="24"/>
+        </w:rPr>
+        <w:t xml:space="preserve"> </w:t>
+      </w:r>
+      <w:r>
+        <w:rPr>
+          <w:rFonts w:ascii="Cambria" w:hAnsi="Cambria" w:cs="Arial"/>
+          <w:sz w:val="24"/>
+          <w:szCs w:val="24"/>
+        </w:rPr>
+        <w:t xml:space="preserve">Los usuarios que se </w:t>
+      </w:r>
+      <w:proofErr w:type="spellStart"/>
+      <w:r>
+        <w:rPr>
+          <w:rFonts w:ascii="Cambria" w:hAnsi="Cambria" w:cs="Arial"/>
+          <w:sz w:val="24"/>
+          <w:szCs w:val="24"/>
+        </w:rPr>
+        <w:t>loggeen</w:t>
+      </w:r>
+      <w:proofErr w:type="spellEnd"/>
+      <w:r>
+        <w:rPr>
+          <w:rFonts w:ascii="Cambria" w:hAnsi="Cambria" w:cs="Arial"/>
+          <w:sz w:val="24"/>
+          <w:szCs w:val="24"/>
+        </w:rPr>
+        <w:t xml:space="preserve"> también podrán cambiarse la contraseña o darse de baja en el formulario </w:t>
+      </w:r>
+      <w:proofErr w:type="spellStart"/>
+      <w:r>
+        <w:rPr>
+          <w:rFonts w:ascii="Cambria" w:hAnsi="Cambria" w:cs="Arial"/>
+          <w:sz w:val="24"/>
+          <w:szCs w:val="24"/>
+        </w:rPr>
+        <w:t>Main</w:t>
+      </w:r>
+      <w:proofErr w:type="spellEnd"/>
+      <w:r>
+        <w:rPr>
+          <w:rFonts w:ascii="Cambria" w:hAnsi="Cambria" w:cs="Arial"/>
+          <w:sz w:val="24"/>
+          <w:szCs w:val="24"/>
+        </w:rPr>
+        <w:t>.</w:t>
+      </w:r>
+      <w:r>
+        <w:rPr>
+          <w:rFonts w:ascii="Cambria" w:hAnsi="Cambria" w:cs="Arial"/>
+          <w:sz w:val="24"/>
+          <w:szCs w:val="24"/>
+        </w:rPr>
+        <w:t xml:space="preserve"> </w:t>
+      </w:r>
+      <w:r>
+        <w:rPr>
+          <w:rFonts w:ascii="Cambria" w:hAnsi="Cambria" w:cs="Arial"/>
+          <w:sz w:val="24"/>
+          <w:szCs w:val="24"/>
+        </w:rPr>
+        <w:t xml:space="preserve">En el listado de clientes se podrá filtrar la búsqueda según el nombre (texto libre), apellido (texto libre), mail (texto libre) y DNI (texto </w:t>
+      </w:r>
+      <w:r>
+        <w:rPr>
+          <w:rFonts w:ascii="Cambria" w:hAnsi="Cambria" w:cs="Arial"/>
+          <w:sz w:val="24"/>
+          <w:szCs w:val="24"/>
+        </w:rPr>
+        <w:lastRenderedPageBreak/>
+        <w:t xml:space="preserve">exacto) y en el de proveedores el filtrado es por razón social (texto libre), CUIT (texto exacto) y mail (texto libre). En estos listados se mostrará a todos los usuarios que tengan ese rol estén en el estado en que se encuentren. </w:t>
+      </w:r>
+      <w:r>
+        <w:rPr>
+          <w:rFonts w:ascii="Cambria" w:hAnsi="Cambria" w:cs="Arial"/>
+          <w:sz w:val="24"/>
+          <w:szCs w:val="24"/>
+        </w:rPr>
+        <w:br/>
+      </w:r>
+      <w:r>
+        <w:rPr>
+          <w:rFonts w:ascii="Cambria" w:hAnsi="Cambria" w:cs="Arial"/>
+          <w:sz w:val="24"/>
+          <w:szCs w:val="24"/>
+        </w:rPr>
+        <w:t>También agregamos a los datos del usuario dos botones, “Modificar” y “Eliminar”, que por los cuales se pueden realizar las operaciones que dan sus nombres</w:t>
+      </w:r>
+      <w:r>
+        <w:rPr>
+          <w:rFonts w:ascii="Cambria" w:hAnsi="Cambria" w:cs="Arial"/>
+          <w:sz w:val="24"/>
+          <w:szCs w:val="24"/>
+        </w:rPr>
+        <w:t xml:space="preserve">. </w:t>
+      </w:r>
+      <w:r>
+        <w:rPr>
+          <w:rFonts w:ascii="Cambria" w:hAnsi="Cambria" w:cs="Arial"/>
+          <w:sz w:val="24"/>
+          <w:szCs w:val="24"/>
+        </w:rPr>
+        <w:br/>
+      </w:r>
+      <w:r>
+        <w:rPr>
+          <w:rFonts w:ascii="Cambria" w:hAnsi="Cambria" w:cs="Arial"/>
+          <w:sz w:val="24"/>
+          <w:szCs w:val="24"/>
+        </w:rPr>
+        <w:t>Las zonas de preferencia que pueden elegir los Clientes son las existentes en la migración.</w:t>
+      </w:r>
+    </w:p>
+    <w:p>
+      <w:pPr>
+        <w:pStyle w:val="Prrafodelista"/>
+        <w:numPr>
+          <w:ilvl w:val="0"/>
+          <w:numId w:val="4"/>
+        </w:numPr>
+        <w:rPr>
+          <w:rFonts w:ascii="Cambria" w:hAnsi="Cambria"/>
+          <w:sz w:val="24"/>
+          <w:szCs w:val="24"/>
+        </w:rPr>
+      </w:pPr>
+      <w:bookmarkStart w:id="0" w:name="_GoBack"/>
+      <w:r>
+        <w:rPr>
+          <w:rFonts w:ascii="Cambria" w:hAnsi="Cambria"/>
+          <w:b/>
+          <w:color w:val="746425" w:themeColor="accent1" w:themeShade="80"/>
+          <w:sz w:val="24"/>
+          <w:szCs w:val="24"/>
+        </w:rPr>
+        <w:t>ABM Administrador:</w:t>
+      </w:r>
+      <w:r>
+        <w:rPr>
+          <w:rFonts w:ascii="Cambria" w:hAnsi="Cambria"/>
+          <w:sz w:val="24"/>
+          <w:szCs w:val="24"/>
+        </w:rPr>
+        <w:t xml:space="preserve"> </w:t>
+      </w:r>
+      <w:bookmarkEnd w:id="0"/>
+      <w:r>
+        <w:rPr>
+          <w:rFonts w:ascii="Cambria" w:hAnsi="Cambria"/>
+          <w:sz w:val="24"/>
+          <w:szCs w:val="24"/>
+        </w:rPr>
+        <w:t>decidimos agregar esta funcionalidad al administrador general para poder habilitar, inhabilitar o eliminar a un administrador.</w:t>
+      </w:r>
+    </w:p>
     <w:p/>
     <w:sectPr>
       <w:headerReference w:type="even" r:id="rId12"/>
@@ -3171,7 +3683,7 @@
 <w:ftr xmlns:wpc="http://schemas.microsoft.com/office/word/2010/wordprocessingCanvas" xmlns:mc="http://schemas.openxmlformats.org/markup-compatibility/2006" xmlns:o="urn:schemas-microsoft-com:office:office" xmlns:r="http://schemas.openxmlformats.org/officeDocument/2006/relationships" xmlns:m="http://schemas.openxmlformats.org/officeDocument/2006/math" xmlns:v="urn:schemas-microsoft-com:vml" xmlns:wp14="http://schemas.microsoft.com/office/word/2010/wordprocessingDrawing" xmlns:wp="http://schemas.openxmlformats.org/drawingml/2006/wordprocessingDrawing" xmlns:w10="urn:schemas-microsoft-com:office:word" xmlns:w="http://schemas.openxmlformats.org/wordprocessingml/2006/main" xmlns:w14="http://schemas.microsoft.com/office/word/2010/wordml" xmlns:wpg="http://schemas.microsoft.com/office/word/2010/wordprocessingGroup" xmlns:wpi="http://schemas.microsoft.com/office/word/2010/wordprocessingInk" xmlns:wne="http://schemas.microsoft.com/office/word/2006/wordml" xmlns:wps="http://schemas.microsoft.com/office/word/2010/wordprocessingShape" mc:Ignorable="w14 wp14">
   <w:p>
     <w:pPr>
-      <w:pStyle w:val="Footer"/>
+      <w:pStyle w:val="Piedepgina"/>
     </w:pPr>
   </w:p>
 </w:ftr>
@@ -3191,7 +3703,7 @@
     <w:sdtContent>
       <w:p>
         <w:pPr>
-          <w:pStyle w:val="Footer"/>
+          <w:pStyle w:val="Piedepgina"/>
           <w:jc w:val="right"/>
         </w:pPr>
         <w:r>
@@ -3207,7 +3719,7 @@
           <w:rPr>
             <w:noProof/>
           </w:rPr>
-          <w:t>4</w:t>
+          <w:t>6</w:t>
         </w:r>
         <w:r>
           <w:rPr>
@@ -3220,7 +3732,7 @@
   </w:sdt>
   <w:p>
     <w:pPr>
-      <w:pStyle w:val="Footer"/>
+      <w:pStyle w:val="Piedepgina"/>
     </w:pPr>
   </w:p>
 </w:ftr>
@@ -3230,7 +3742,7 @@
 <w:ftr xmlns:wpc="http://schemas.microsoft.com/office/word/2010/wordprocessingCanvas" xmlns:mc="http://schemas.openxmlformats.org/markup-compatibility/2006" xmlns:o="urn:schemas-microsoft-com:office:office" xmlns:r="http://schemas.openxmlformats.org/officeDocument/2006/relationships" xmlns:m="http://schemas.openxmlformats.org/officeDocument/2006/math" xmlns:v="urn:schemas-microsoft-com:vml" xmlns:wp14="http://schemas.microsoft.com/office/word/2010/wordprocessingDrawing" xmlns:wp="http://schemas.openxmlformats.org/drawingml/2006/wordprocessingDrawing" xmlns:w10="urn:schemas-microsoft-com:office:word" xmlns:w="http://schemas.openxmlformats.org/wordprocessingml/2006/main" xmlns:w14="http://schemas.microsoft.com/office/word/2010/wordml" xmlns:wpg="http://schemas.microsoft.com/office/word/2010/wordprocessingGroup" xmlns:wpi="http://schemas.microsoft.com/office/word/2010/wordprocessingInk" xmlns:wne="http://schemas.microsoft.com/office/word/2006/wordml" xmlns:wps="http://schemas.microsoft.com/office/word/2010/wordprocessingShape" mc:Ignorable="w14 wp14">
   <w:p>
     <w:pPr>
-      <w:pStyle w:val="Footer"/>
+      <w:pStyle w:val="Piedepgina"/>
     </w:pPr>
   </w:p>
 </w:ftr>
@@ -3265,7 +3777,7 @@
 <w:hdr xmlns:wpc="http://schemas.microsoft.com/office/word/2010/wordprocessingCanvas" xmlns:mc="http://schemas.openxmlformats.org/markup-compatibility/2006" xmlns:o="urn:schemas-microsoft-com:office:office" xmlns:r="http://schemas.openxmlformats.org/officeDocument/2006/relationships" xmlns:m="http://schemas.openxmlformats.org/officeDocument/2006/math" xmlns:v="urn:schemas-microsoft-com:vml" xmlns:wp14="http://schemas.microsoft.com/office/word/2010/wordprocessingDrawing" xmlns:wp="http://schemas.openxmlformats.org/drawingml/2006/wordprocessingDrawing" xmlns:w10="urn:schemas-microsoft-com:office:word" xmlns:w="http://schemas.openxmlformats.org/wordprocessingml/2006/main" xmlns:w14="http://schemas.microsoft.com/office/word/2010/wordml" xmlns:wpg="http://schemas.microsoft.com/office/word/2010/wordprocessingGroup" xmlns:wpi="http://schemas.microsoft.com/office/word/2010/wordprocessingInk" xmlns:wne="http://schemas.microsoft.com/office/word/2006/wordml" xmlns:wps="http://schemas.microsoft.com/office/word/2010/wordprocessingShape" mc:Ignorable="w14 wp14">
   <w:p>
     <w:pPr>
-      <w:pStyle w:val="Header"/>
+      <w:pStyle w:val="Encabezado"/>
     </w:pPr>
   </w:p>
 </w:hdr>
@@ -3275,7 +3787,7 @@
 <w:hdr xmlns:wpc="http://schemas.microsoft.com/office/word/2010/wordprocessingCanvas" xmlns:mc="http://schemas.openxmlformats.org/markup-compatibility/2006" xmlns:o="urn:schemas-microsoft-com:office:office" xmlns:r="http://schemas.openxmlformats.org/officeDocument/2006/relationships" xmlns:m="http://schemas.openxmlformats.org/officeDocument/2006/math" xmlns:v="urn:schemas-microsoft-com:vml" xmlns:wp14="http://schemas.microsoft.com/office/word/2010/wordprocessingDrawing" xmlns:wp="http://schemas.openxmlformats.org/drawingml/2006/wordprocessingDrawing" xmlns:w10="urn:schemas-microsoft-com:office:word" xmlns:w="http://schemas.openxmlformats.org/wordprocessingml/2006/main" xmlns:w14="http://schemas.microsoft.com/office/word/2010/wordml" xmlns:wpg="http://schemas.microsoft.com/office/word/2010/wordprocessingGroup" xmlns:wpi="http://schemas.microsoft.com/office/word/2010/wordprocessingInk" xmlns:wne="http://schemas.microsoft.com/office/word/2006/wordml" xmlns:wps="http://schemas.microsoft.com/office/word/2010/wordprocessingShape" mc:Ignorable="w14 wp14">
   <w:p>
     <w:pPr>
-      <w:pStyle w:val="Header"/>
+      <w:pStyle w:val="Encabezado"/>
     </w:pPr>
   </w:p>
 </w:hdr>
@@ -3285,7 +3797,7 @@
 <w:hdr xmlns:wpc="http://schemas.microsoft.com/office/word/2010/wordprocessingCanvas" xmlns:mc="http://schemas.openxmlformats.org/markup-compatibility/2006" xmlns:o="urn:schemas-microsoft-com:office:office" xmlns:r="http://schemas.openxmlformats.org/officeDocument/2006/relationships" xmlns:m="http://schemas.openxmlformats.org/officeDocument/2006/math" xmlns:v="urn:schemas-microsoft-com:vml" xmlns:wp14="http://schemas.microsoft.com/office/word/2010/wordprocessingDrawing" xmlns:wp="http://schemas.openxmlformats.org/drawingml/2006/wordprocessingDrawing" xmlns:w10="urn:schemas-microsoft-com:office:word" xmlns:w="http://schemas.openxmlformats.org/wordprocessingml/2006/main" xmlns:w14="http://schemas.microsoft.com/office/word/2010/wordml" xmlns:wpg="http://schemas.microsoft.com/office/word/2010/wordprocessingGroup" xmlns:wpi="http://schemas.microsoft.com/office/word/2010/wordprocessingInk" xmlns:wne="http://schemas.microsoft.com/office/word/2006/wordml" xmlns:wps="http://schemas.microsoft.com/office/word/2010/wordprocessingShape" mc:Ignorable="w14 wp14">
   <w:p>
     <w:pPr>
-      <w:pStyle w:val="Header"/>
+      <w:pStyle w:val="Encabezado"/>
     </w:pPr>
   </w:p>
 </w:hdr>
@@ -3314,7 +3826,7 @@
         <v:path o:extrusionok="f" gradientshapeok="t" o:connecttype="rect"/>
         <o:lock v:ext="edit" aspectratio="t"/>
       </v:shapetype>
-      <v:shape id="_x0000_i1028" type="#_x0000_t75" style="width:11.25pt;height:11.25pt" o:bullet="t">
+      <v:shape id="_x0000_i1041" type="#_x0000_t75" style="width:11.35pt;height:11.35pt" o:bullet="t">
         <v:imagedata r:id="rId1" o:title="mso4FC9"/>
       </v:shape>
     </w:pict>
@@ -3951,11 +4463,11 @@
     <w:qFormat/>
     <w:rsid w:val="0015561A"/>
   </w:style>
-  <w:style w:type="paragraph" w:styleId="Heading1">
+  <w:style w:type="paragraph" w:styleId="Ttulo1">
     <w:name w:val="heading 1"/>
     <w:basedOn w:val="Normal"/>
     <w:next w:val="Normal"/>
-    <w:link w:val="Heading1Char"/>
+    <w:link w:val="Ttulo1Car"/>
     <w:uiPriority w:val="9"/>
     <w:qFormat/>
     <w:rsid w:val="00703A92"/>
@@ -3974,11 +4486,11 @@
       <w:szCs w:val="28"/>
     </w:rPr>
   </w:style>
-  <w:style w:type="paragraph" w:styleId="Heading2">
+  <w:style w:type="paragraph" w:styleId="Ttulo2">
     <w:name w:val="heading 2"/>
     <w:basedOn w:val="Normal"/>
     <w:next w:val="Normal"/>
-    <w:link w:val="Heading2Char"/>
+    <w:link w:val="Ttulo2Car"/>
     <w:uiPriority w:val="9"/>
     <w:unhideWhenUsed/>
     <w:qFormat/>
@@ -3998,13 +4510,13 @@
       <w:szCs w:val="26"/>
     </w:rPr>
   </w:style>
-  <w:style w:type="character" w:default="1" w:styleId="DefaultParagraphFont">
+  <w:style w:type="character" w:default="1" w:styleId="Fuentedeprrafopredeter">
     <w:name w:val="Default Paragraph Font"/>
     <w:uiPriority w:val="1"/>
     <w:semiHidden/>
     <w:unhideWhenUsed/>
   </w:style>
-  <w:style w:type="table" w:default="1" w:styleId="TableNormal">
+  <w:style w:type="table" w:default="1" w:styleId="Tablanormal">
     <w:name w:val="Normal Table"/>
     <w:uiPriority w:val="99"/>
     <w:semiHidden/>
@@ -4019,16 +4531,16 @@
       </w:tblCellMar>
     </w:tblPr>
   </w:style>
-  <w:style w:type="numbering" w:default="1" w:styleId="NoList">
+  <w:style w:type="numbering" w:default="1" w:styleId="Sinlista">
     <w:name w:val="No List"/>
     <w:uiPriority w:val="99"/>
     <w:semiHidden/>
     <w:unhideWhenUsed/>
   </w:style>
-  <w:style w:type="paragraph" w:styleId="BalloonText">
+  <w:style w:type="paragraph" w:styleId="Textodeglobo">
     <w:name w:val="Balloon Text"/>
     <w:basedOn w:val="Normal"/>
-    <w:link w:val="BalloonTextChar"/>
+    <w:link w:val="TextodegloboCar"/>
     <w:uiPriority w:val="99"/>
     <w:semiHidden/>
     <w:unhideWhenUsed/>
@@ -4042,10 +4554,10 @@
       <w:szCs w:val="16"/>
     </w:rPr>
   </w:style>
-  <w:style w:type="character" w:customStyle="1" w:styleId="BalloonTextChar">
-    <w:name w:val="Balloon Text Char"/>
-    <w:basedOn w:val="DefaultParagraphFont"/>
-    <w:link w:val="BalloonText"/>
+  <w:style w:type="character" w:customStyle="1" w:styleId="TextodegloboCar">
+    <w:name w:val="Texto de globo Car"/>
+    <w:basedOn w:val="Fuentedeprrafopredeter"/>
+    <w:link w:val="Textodeglobo"/>
     <w:uiPriority w:val="99"/>
     <w:semiHidden/>
     <w:rsid w:val="00872005"/>
@@ -4055,9 +4567,9 @@
       <w:szCs w:val="16"/>
     </w:rPr>
   </w:style>
-  <w:style w:type="paragraph" w:styleId="NoSpacing">
+  <w:style w:type="paragraph" w:styleId="Sinespaciado">
     <w:name w:val="No Spacing"/>
-    <w:link w:val="NoSpacingChar"/>
+    <w:link w:val="SinespaciadoCar"/>
     <w:uiPriority w:val="1"/>
     <w:qFormat/>
     <w:rsid w:val="00E9567B"/>
@@ -4069,10 +4581,10 @@
       <w:lang w:val="es-ES"/>
     </w:rPr>
   </w:style>
-  <w:style w:type="character" w:customStyle="1" w:styleId="NoSpacingChar">
-    <w:name w:val="No Spacing Char"/>
-    <w:basedOn w:val="DefaultParagraphFont"/>
-    <w:link w:val="NoSpacing"/>
+  <w:style w:type="character" w:customStyle="1" w:styleId="SinespaciadoCar">
+    <w:name w:val="Sin espaciado Car"/>
+    <w:basedOn w:val="Fuentedeprrafopredeter"/>
+    <w:link w:val="Sinespaciado"/>
     <w:uiPriority w:val="1"/>
     <w:rsid w:val="00E9567B"/>
     <w:rPr>
@@ -4096,9 +4608,9 @@
       <w:szCs w:val="24"/>
     </w:rPr>
   </w:style>
-  <w:style w:type="table" w:styleId="TableGrid">
+  <w:style w:type="table" w:styleId="Tablaconcuadrcula">
     <w:name w:val="Table Grid"/>
-    <w:basedOn w:val="TableNormal"/>
+    <w:basedOn w:val="Tablanormal"/>
     <w:uiPriority w:val="59"/>
     <w:rsid w:val="002B2FC3"/>
     <w:pPr>
@@ -4122,9 +4634,9 @@
       </w:tblCellMar>
     </w:tblPr>
   </w:style>
-  <w:style w:type="table" w:styleId="LightList-Accent2">
+  <w:style w:type="table" w:styleId="Listaclara-nfasis2">
     <w:name w:val="Light List Accent 2"/>
-    <w:basedOn w:val="TableNormal"/>
+    <w:basedOn w:val="Tablanormal"/>
     <w:uiPriority w:val="61"/>
     <w:rsid w:val="002B2FC3"/>
     <w:pPr>
@@ -4214,11 +4726,11 @@
       </w:tcPr>
     </w:tblStylePr>
   </w:style>
-  <w:style w:type="paragraph" w:styleId="Title">
+  <w:style w:type="paragraph" w:styleId="Ttulo">
     <w:name w:val="Title"/>
     <w:basedOn w:val="Normal"/>
     <w:next w:val="Normal"/>
-    <w:link w:val="TitleChar"/>
+    <w:link w:val="TtuloCar"/>
     <w:uiPriority w:val="10"/>
     <w:qFormat/>
     <w:rsid w:val="00703A92"/>
@@ -4238,10 +4750,10 @@
       <w:szCs w:val="52"/>
     </w:rPr>
   </w:style>
-  <w:style w:type="character" w:customStyle="1" w:styleId="TitleChar">
-    <w:name w:val="Title Char"/>
-    <w:basedOn w:val="DefaultParagraphFont"/>
-    <w:link w:val="Title"/>
+  <w:style w:type="character" w:customStyle="1" w:styleId="TtuloCar">
+    <w:name w:val="Título Car"/>
+    <w:basedOn w:val="Fuentedeprrafopredeter"/>
+    <w:link w:val="Ttulo"/>
     <w:uiPriority w:val="10"/>
     <w:rsid w:val="00703A92"/>
     <w:rPr>
@@ -4253,10 +4765,10 @@
       <w:szCs w:val="52"/>
     </w:rPr>
   </w:style>
-  <w:style w:type="character" w:customStyle="1" w:styleId="Heading1Char">
-    <w:name w:val="Heading 1 Char"/>
-    <w:basedOn w:val="DefaultParagraphFont"/>
-    <w:link w:val="Heading1"/>
+  <w:style w:type="character" w:customStyle="1" w:styleId="Ttulo1Car">
+    <w:name w:val="Título 1 Car"/>
+    <w:basedOn w:val="Fuentedeprrafopredeter"/>
+    <w:link w:val="Ttulo1"/>
     <w:uiPriority w:val="9"/>
     <w:rsid w:val="00703A92"/>
     <w:rPr>
@@ -4268,10 +4780,10 @@
       <w:szCs w:val="28"/>
     </w:rPr>
   </w:style>
-  <w:style w:type="character" w:customStyle="1" w:styleId="Heading2Char">
-    <w:name w:val="Heading 2 Char"/>
-    <w:basedOn w:val="DefaultParagraphFont"/>
-    <w:link w:val="Heading2"/>
+  <w:style w:type="character" w:customStyle="1" w:styleId="Ttulo2Car">
+    <w:name w:val="Título 2 Car"/>
+    <w:basedOn w:val="Fuentedeprrafopredeter"/>
+    <w:link w:val="Ttulo2"/>
     <w:uiPriority w:val="9"/>
     <w:rsid w:val="00703A92"/>
     <w:rPr>
@@ -4283,7 +4795,7 @@
       <w:szCs w:val="26"/>
     </w:rPr>
   </w:style>
-  <w:style w:type="paragraph" w:styleId="ListParagraph">
+  <w:style w:type="paragraph" w:styleId="Prrafodelista">
     <w:name w:val="List Paragraph"/>
     <w:basedOn w:val="Normal"/>
     <w:uiPriority w:val="34"/>
@@ -4294,10 +4806,10 @@
       <w:contextualSpacing/>
     </w:pPr>
   </w:style>
-  <w:style w:type="paragraph" w:styleId="Header">
+  <w:style w:type="paragraph" w:styleId="Encabezado">
     <w:name w:val="header"/>
     <w:basedOn w:val="Normal"/>
-    <w:link w:val="HeaderChar"/>
+    <w:link w:val="EncabezadoCar"/>
     <w:uiPriority w:val="99"/>
     <w:semiHidden/>
     <w:unhideWhenUsed/>
@@ -4310,18 +4822,18 @@
       <w:spacing w:after="0" w:line="240" w:lineRule="auto"/>
     </w:pPr>
   </w:style>
-  <w:style w:type="character" w:customStyle="1" w:styleId="HeaderChar">
-    <w:name w:val="Header Char"/>
-    <w:basedOn w:val="DefaultParagraphFont"/>
-    <w:link w:val="Header"/>
+  <w:style w:type="character" w:customStyle="1" w:styleId="EncabezadoCar">
+    <w:name w:val="Encabezado Car"/>
+    <w:basedOn w:val="Fuentedeprrafopredeter"/>
+    <w:link w:val="Encabezado"/>
     <w:uiPriority w:val="99"/>
     <w:semiHidden/>
     <w:rsid w:val="00470B0A"/>
   </w:style>
-  <w:style w:type="paragraph" w:styleId="Footer">
+  <w:style w:type="paragraph" w:styleId="Piedepgina">
     <w:name w:val="footer"/>
     <w:basedOn w:val="Normal"/>
-    <w:link w:val="FooterChar"/>
+    <w:link w:val="PiedepginaCar"/>
     <w:uiPriority w:val="99"/>
     <w:unhideWhenUsed/>
     <w:rsid w:val="00470B0A"/>
@@ -4333,10 +4845,10 @@
       <w:spacing w:after="0" w:line="240" w:lineRule="auto"/>
     </w:pPr>
   </w:style>
-  <w:style w:type="character" w:customStyle="1" w:styleId="FooterChar">
-    <w:name w:val="Footer Char"/>
-    <w:basedOn w:val="DefaultParagraphFont"/>
-    <w:link w:val="Footer"/>
+  <w:style w:type="character" w:customStyle="1" w:styleId="PiedepginaCar">
+    <w:name w:val="Pie de página Car"/>
+    <w:basedOn w:val="Fuentedeprrafopredeter"/>
+    <w:link w:val="Piedepgina"/>
     <w:uiPriority w:val="99"/>
     <w:rsid w:val="00470B0A"/>
   </w:style>
@@ -4503,13 +5015,13 @@
     <w:name w:val="Normal"/>
     <w:qFormat/>
   </w:style>
-  <w:style w:type="character" w:default="1" w:styleId="DefaultParagraphFont">
+  <w:style w:type="character" w:default="1" w:styleId="Fuentedeprrafopredeter">
     <w:name w:val="Default Paragraph Font"/>
     <w:uiPriority w:val="1"/>
     <w:semiHidden/>
     <w:unhideWhenUsed/>
   </w:style>
-  <w:style w:type="table" w:default="1" w:styleId="TableNormal">
+  <w:style w:type="table" w:default="1" w:styleId="Tablanormal">
     <w:name w:val="Normal Table"/>
     <w:uiPriority w:val="99"/>
     <w:semiHidden/>
@@ -4524,7 +5036,7 @@
       </w:tblCellMar>
     </w:tblPr>
   </w:style>
-  <w:style w:type="numbering" w:default="1" w:styleId="NoList">
+  <w:style w:type="numbering" w:default="1" w:styleId="Sinlista">
     <w:name w:val="No List"/>
     <w:uiPriority w:val="99"/>
     <w:semiHidden/>
@@ -4762,6 +5274,7 @@
     <w:rsid w:val="00696C81"/>
     <w:rsid w:val="00932F83"/>
     <w:rsid w:val="00B14CA2"/>
+    <w:rsid w:val="00CA2B58"/>
     <w:rsid w:val="00DB7733"/>
     <w:rsid w:val="00F16C65"/>
   </w:rsids>
@@ -4781,7 +5294,7 @@
   <w:themeFontLang w:val="es-AR"/>
   <w:clrSchemeMapping w:bg1="light1" w:t1="dark1" w:bg2="light2" w:t2="dark2" w:accent1="accent1" w:accent2="accent2" w:accent3="accent3" w:accent4="accent4" w:accent5="accent5" w:accent6="accent6" w:hyperlink="hyperlink" w:followedHyperlink="followedHyperlink"/>
   <w:decimalSymbol w:val=","/>
-  <w:listSeparator w:val=";"/>
+  <w:listSeparator w:val=","/>
 </w:settings>
 </file>
 
@@ -4946,13 +5459,13 @@
     <w:qFormat/>
     <w:rsid w:val="00696C81"/>
   </w:style>
-  <w:style w:type="character" w:default="1" w:styleId="DefaultParagraphFont">
+  <w:style w:type="character" w:default="1" w:styleId="Fuentedeprrafopredeter">
     <w:name w:val="Default Paragraph Font"/>
     <w:uiPriority w:val="1"/>
     <w:semiHidden/>
     <w:unhideWhenUsed/>
   </w:style>
-  <w:style w:type="table" w:default="1" w:styleId="TableNormal">
+  <w:style w:type="table" w:default="1" w:styleId="Tablanormal">
     <w:name w:val="Normal Table"/>
     <w:uiPriority w:val="99"/>
     <w:semiHidden/>
@@ -4967,7 +5480,7 @@
       </w:tblCellMar>
     </w:tblPr>
   </w:style>
-  <w:style w:type="numbering" w:default="1" w:styleId="NoList">
+  <w:style w:type="numbering" w:default="1" w:styleId="Sinlista">
     <w:name w:val="No List"/>
     <w:uiPriority w:val="99"/>
     <w:semiHidden/>
@@ -5224,13 +5737,13 @@
     <w:name w:val="Normal"/>
     <w:qFormat/>
   </w:style>
-  <w:style w:type="character" w:default="1" w:styleId="DefaultParagraphFont">
+  <w:style w:type="character" w:default="1" w:styleId="Fuentedeprrafopredeter">
     <w:name w:val="Default Paragraph Font"/>
     <w:uiPriority w:val="1"/>
     <w:semiHidden/>
     <w:unhideWhenUsed/>
   </w:style>
-  <w:style w:type="table" w:default="1" w:styleId="TableNormal">
+  <w:style w:type="table" w:default="1" w:styleId="Tablanormal">
     <w:name w:val="Normal Table"/>
     <w:uiPriority w:val="99"/>
     <w:semiHidden/>
@@ -5245,7 +5758,7 @@
       </w:tblCellMar>
     </w:tblPr>
   </w:style>
-  <w:style w:type="numbering" w:default="1" w:styleId="NoList">
+  <w:style w:type="numbering" w:default="1" w:styleId="Sinlista">
     <w:name w:val="No List"/>
     <w:uiPriority w:val="99"/>
     <w:semiHidden/>
@@ -5566,7 +6079,7 @@
 </file>
 
 <file path=customXml/itemProps2.xml><?xml version="1.0" encoding="utf-8"?>
-<ds:datastoreItem xmlns:ds="http://schemas.openxmlformats.org/officeDocument/2006/customXml" ds:itemID="{FEA9BFE9-6DB6-4F99-BC27-6AFB0B83CC51}">
+<ds:datastoreItem xmlns:ds="http://schemas.openxmlformats.org/officeDocument/2006/customXml" ds:itemID="{B8052A3D-864E-4C9E-B19A-162C0FBCBBCA}">
   <ds:schemaRefs>
     <ds:schemaRef ds:uri="http://schemas.openxmlformats.org/officeDocument/2006/bibliography"/>
   </ds:schemaRefs>

</xml_diff>